<commit_message>
button new offer calling popup page poop up
</commit_message>
<xml_diff>
--- a/BS Shared Form/SPEC/Lookup_AP/ALL AP Lookup.docx
+++ b/BS Shared Form/SPEC/Lookup_AP/ALL AP Lookup.docx
@@ -1,6 +1,6 @@
 
 <file path=word/document.xml><?xml version="1.0" encoding="utf-8"?>
-<w:document xmlns:wpc="http://schemas.microsoft.com/office/word/2010/wordprocessingCanvas" xmlns:cx="http://schemas.microsoft.com/office/drawing/2014/chartex" xmlns:cx1="http://schemas.microsoft.com/office/drawing/2015/9/8/chartex" xmlns:cx2="http://schemas.microsoft.com/office/drawing/2015/10/21/chartex" xmlns:cx3="http://schemas.microsoft.com/office/drawing/2016/5/9/chartex" xmlns:cx4="http://schemas.microsoft.com/office/drawing/2016/5/10/chartex" xmlns:cx5="http://schemas.microsoft.com/office/drawing/2016/5/11/chartex" xmlns:cx6="http://schemas.microsoft.com/office/drawing/2016/5/12/chartex" xmlns:cx7="http://schemas.microsoft.com/office/drawing/2016/5/13/chartex" xmlns:cx8="http://schemas.microsoft.com/office/drawing/2016/5/14/chartex" xmlns:mc="http://schemas.openxmlformats.org/markup-compatibility/2006" xmlns:aink="http://schemas.microsoft.com/office/drawing/2016/ink" xmlns:am3d="http://schemas.microsoft.com/office/drawing/2017/model3d" xmlns:o="urn:schemas-microsoft-com:office:office" xmlns:oel="http://schemas.microsoft.com/office/2019/extlst" xmlns:r="http://schemas.openxmlformats.org/officeDocument/2006/relationships" xmlns:m="http://schemas.openxmlformats.org/officeDocument/2006/math" xmlns:v="urn:schemas-microsoft-com:vml" xmlns:wp14="http://schemas.microsoft.com/office/word/2010/wordprocessingDrawing" xmlns:wp="http://schemas.openxmlformats.org/drawingml/2006/wordprocessingDrawing" xmlns:w10="urn:schemas-microsoft-com:office:word" xmlns:w="http://schemas.openxmlformats.org/wordprocessingml/2006/main" xmlns:w14="http://schemas.microsoft.com/office/word/2010/wordml" xmlns:w15="http://schemas.microsoft.com/office/word/2012/wordml" xmlns:w16cex="http://schemas.microsoft.com/office/word/2018/wordml/cex" xmlns:w16cid="http://schemas.microsoft.com/office/word/2016/wordml/cid" xmlns:w16="http://schemas.microsoft.com/office/word/2018/wordml" xmlns:w16sdtdh="http://schemas.microsoft.com/office/word/2020/wordml/sdtdatahash" xmlns:w16se="http://schemas.microsoft.com/office/word/2015/wordml/symex" xmlns:wpg="http://schemas.microsoft.com/office/word/2010/wordprocessingGroup" xmlns:wpi="http://schemas.microsoft.com/office/word/2010/wordprocessingInk" xmlns:wne="http://schemas.microsoft.com/office/word/2006/wordml" xmlns:wps="http://schemas.microsoft.com/office/word/2010/wordprocessingShape" mc:Ignorable="w14 w15 w16se w16cid w16 w16cex w16sdtdh wp14">
+<w:document xmlns:wpc="http://schemas.microsoft.com/office/word/2010/wordprocessingCanvas" xmlns:cx="http://schemas.microsoft.com/office/drawing/2014/chartex" xmlns:cx1="http://schemas.microsoft.com/office/drawing/2015/9/8/chartex" xmlns:cx2="http://schemas.microsoft.com/office/drawing/2015/10/21/chartex" xmlns:cx3="http://schemas.microsoft.com/office/drawing/2016/5/9/chartex" xmlns:cx4="http://schemas.microsoft.com/office/drawing/2016/5/10/chartex" xmlns:cx5="http://schemas.microsoft.com/office/drawing/2016/5/11/chartex" xmlns:cx6="http://schemas.microsoft.com/office/drawing/2016/5/12/chartex" xmlns:cx7="http://schemas.microsoft.com/office/drawing/2016/5/13/chartex" xmlns:cx8="http://schemas.microsoft.com/office/drawing/2016/5/14/chartex" xmlns:mc="http://schemas.openxmlformats.org/markup-compatibility/2006" xmlns:aink="http://schemas.microsoft.com/office/drawing/2016/ink" xmlns:am3d="http://schemas.microsoft.com/office/drawing/2017/model3d" xmlns:o="urn:schemas-microsoft-com:office:office" xmlns:r="http://schemas.openxmlformats.org/officeDocument/2006/relationships" xmlns:m="http://schemas.openxmlformats.org/officeDocument/2006/math" xmlns:v="urn:schemas-microsoft-com:vml" xmlns:wp14="http://schemas.microsoft.com/office/word/2010/wordprocessingDrawing" xmlns:wp="http://schemas.openxmlformats.org/drawingml/2006/wordprocessingDrawing" xmlns:w10="urn:schemas-microsoft-com:office:word" xmlns:w="http://schemas.openxmlformats.org/wordprocessingml/2006/main" xmlns:w14="http://schemas.microsoft.com/office/word/2010/wordml" xmlns:w15="http://schemas.microsoft.com/office/word/2012/wordml" xmlns:w16cid="http://schemas.microsoft.com/office/word/2016/wordml/cid" xmlns:w16se="http://schemas.microsoft.com/office/word/2015/wordml/symex" xmlns:wpg="http://schemas.microsoft.com/office/word/2010/wordprocessingGroup" xmlns:wpi="http://schemas.microsoft.com/office/word/2010/wordprocessingInk" xmlns:wne="http://schemas.microsoft.com/office/word/2006/wordml" xmlns:wps="http://schemas.microsoft.com/office/word/2010/wordprocessingShape" mc:Ignorable="w14 w15 w16se w16cid wp14">
   <w:body>
     <w:p>
       <w:pPr>
@@ -146,7 +146,6 @@
                 <w:lang w:val="id-ID"/>
               </w:rPr>
             </w:pPr>
-            <w:proofErr w:type="spellStart"/>
             <w:r>
               <w:rPr>
                 <w:b/>
@@ -155,7 +154,6 @@
               </w:rPr>
               <w:t>Action</w:t>
             </w:r>
-            <w:proofErr w:type="spellEnd"/>
           </w:p>
         </w:tc>
       </w:tr>
@@ -1096,7 +1094,6 @@
                 <w:lang w:val="id-ID"/>
               </w:rPr>
             </w:pPr>
-            <w:proofErr w:type="spellStart"/>
             <w:r>
               <w:rPr>
                 <w:b/>
@@ -1105,7 +1102,6 @@
               </w:rPr>
               <w:t>Test</w:t>
             </w:r>
-            <w:proofErr w:type="spellEnd"/>
           </w:p>
         </w:tc>
       </w:tr>
@@ -2845,17 +2841,8 @@
                 <w:rFonts w:ascii="Courier New" w:hAnsi="Courier New" w:cs="Courier New"/>
                 <w:sz w:val="14"/>
               </w:rPr>
-              <w:t xml:space="preserve"> dengan </w:t>
-            </w:r>
-            <w:proofErr w:type="gramStart"/>
-            <w:r>
-              <w:rPr>
-                <w:rFonts w:ascii="Courier New" w:hAnsi="Courier New" w:cs="Courier New"/>
-                <w:sz w:val="14"/>
-              </w:rPr>
-              <w:t>parameter</w:t>
-            </w:r>
-            <w:proofErr w:type="gramEnd"/>
+              <w:t xml:space="preserve"> dengan parameter</w:t>
+            </w:r>
           </w:p>
           <w:p>
             <w:pPr>
@@ -3288,17 +3275,8 @@
                 <w:rFonts w:ascii="Courier New" w:hAnsi="Courier New" w:cs="Courier New"/>
                 <w:sz w:val="14"/>
               </w:rPr>
-              <w:t xml:space="preserve"> dengan </w:t>
-            </w:r>
-            <w:proofErr w:type="gramStart"/>
-            <w:r>
-              <w:rPr>
-                <w:rFonts w:ascii="Courier New" w:hAnsi="Courier New" w:cs="Courier New"/>
-                <w:sz w:val="14"/>
-              </w:rPr>
-              <w:t>parameter</w:t>
-            </w:r>
-            <w:proofErr w:type="gramEnd"/>
+              <w:t xml:space="preserve"> dengan parameter</w:t>
+            </w:r>
           </w:p>
           <w:p>
             <w:pPr>
@@ -3714,7 +3692,6 @@
               <w:t xml:space="preserve"> form </w:t>
             </w:r>
             <w:proofErr w:type="spellStart"/>
-            <w:proofErr w:type="gramStart"/>
             <w:r>
               <w:rPr>
                 <w:rFonts w:ascii="Courier New" w:hAnsi="Courier New" w:cs="Courier New"/>
@@ -3723,7 +3700,6 @@
               <w:t>pemanggil</w:t>
             </w:r>
             <w:proofErr w:type="spellEnd"/>
-            <w:proofErr w:type="gramEnd"/>
           </w:p>
           <w:p>
             <w:pPr>
@@ -3874,7 +3850,6 @@
                 <w:lang w:val="id-ID"/>
               </w:rPr>
             </w:pPr>
-            <w:proofErr w:type="spellStart"/>
             <w:r>
               <w:rPr>
                 <w:b/>
@@ -3883,7 +3858,6 @@
               </w:rPr>
               <w:t>Action</w:t>
             </w:r>
-            <w:proofErr w:type="spellEnd"/>
           </w:p>
         </w:tc>
       </w:tr>
@@ -4670,7 +4644,6 @@
                 <w:lang w:val="id-ID"/>
               </w:rPr>
             </w:pPr>
-            <w:proofErr w:type="spellStart"/>
             <w:r>
               <w:rPr>
                 <w:b/>
@@ -4679,7 +4652,6 @@
               </w:rPr>
               <w:t>Test</w:t>
             </w:r>
-            <w:proofErr w:type="spellEnd"/>
           </w:p>
         </w:tc>
       </w:tr>
@@ -4723,17 +4695,8 @@
                 <w:rFonts w:ascii="Courier New" w:hAnsi="Courier New" w:cs="Courier New"/>
                 <w:sz w:val="14"/>
               </w:rPr>
-              <w:t xml:space="preserve"> dengan </w:t>
-            </w:r>
-            <w:proofErr w:type="gramStart"/>
-            <w:r>
-              <w:rPr>
-                <w:rFonts w:ascii="Courier New" w:hAnsi="Courier New" w:cs="Courier New"/>
-                <w:sz w:val="14"/>
-              </w:rPr>
-              <w:t>parameter</w:t>
-            </w:r>
-            <w:proofErr w:type="gramEnd"/>
+              <w:t xml:space="preserve"> dengan parameter</w:t>
+            </w:r>
           </w:p>
           <w:p>
             <w:pPr>
@@ -6141,7 +6104,6 @@
               <w:t xml:space="preserve"> form </w:t>
             </w:r>
             <w:proofErr w:type="spellStart"/>
-            <w:proofErr w:type="gramStart"/>
             <w:r>
               <w:rPr>
                 <w:rFonts w:ascii="Courier New" w:hAnsi="Courier New" w:cs="Courier New"/>
@@ -6157,7 +6119,6 @@
               <w:t>l</w:t>
             </w:r>
             <w:proofErr w:type="spellEnd"/>
-            <w:proofErr w:type="gramEnd"/>
           </w:p>
           <w:p>
             <w:pPr>
@@ -6308,7 +6269,6 @@
                 <w:lang w:val="id-ID"/>
               </w:rPr>
             </w:pPr>
-            <w:proofErr w:type="spellStart"/>
             <w:r>
               <w:rPr>
                 <w:b/>
@@ -6317,7 +6277,6 @@
               </w:rPr>
               <w:t>Action</w:t>
             </w:r>
-            <w:proofErr w:type="spellEnd"/>
           </w:p>
         </w:tc>
       </w:tr>
@@ -7722,7 +7681,6 @@
                 <w:lang w:val="id-ID"/>
               </w:rPr>
             </w:pPr>
-            <w:proofErr w:type="spellStart"/>
             <w:r>
               <w:rPr>
                 <w:b/>
@@ -7731,7 +7689,6 @@
               </w:rPr>
               <w:t>Test</w:t>
             </w:r>
-            <w:proofErr w:type="spellEnd"/>
           </w:p>
         </w:tc>
       </w:tr>
@@ -10078,17 +10035,8 @@
                 <w:rFonts w:ascii="Courier New" w:hAnsi="Courier New" w:cs="Courier New"/>
                 <w:sz w:val="14"/>
               </w:rPr>
-              <w:t xml:space="preserve"> dengan </w:t>
-            </w:r>
-            <w:proofErr w:type="gramStart"/>
-            <w:r>
-              <w:rPr>
-                <w:rFonts w:ascii="Courier New" w:hAnsi="Courier New" w:cs="Courier New"/>
-                <w:sz w:val="14"/>
-              </w:rPr>
-              <w:t>parameter</w:t>
-            </w:r>
-            <w:proofErr w:type="gramEnd"/>
+              <w:t xml:space="preserve"> dengan parameter</w:t>
+            </w:r>
           </w:p>
           <w:p>
             <w:pPr>
@@ -10653,7 +10601,6 @@
               <w:t xml:space="preserve"> form </w:t>
             </w:r>
             <w:proofErr w:type="spellStart"/>
-            <w:proofErr w:type="gramStart"/>
             <w:r>
               <w:rPr>
                 <w:rFonts w:ascii="Courier New" w:hAnsi="Courier New" w:cs="Courier New"/>
@@ -10662,7 +10609,6 @@
               <w:t>pemanggil</w:t>
             </w:r>
             <w:proofErr w:type="spellEnd"/>
-            <w:proofErr w:type="gramEnd"/>
           </w:p>
           <w:p>
             <w:pPr>
@@ -10814,7 +10760,6 @@
                 <w:lang w:val="id-ID"/>
               </w:rPr>
             </w:pPr>
-            <w:proofErr w:type="spellStart"/>
             <w:r>
               <w:rPr>
                 <w:b/>
@@ -10823,7 +10768,6 @@
               </w:rPr>
               <w:t>Action</w:t>
             </w:r>
-            <w:proofErr w:type="spellEnd"/>
           </w:p>
         </w:tc>
       </w:tr>
@@ -11389,6 +11333,80 @@
           </w:p>
         </w:tc>
       </w:tr>
+      <w:tr>
+        <w:tc>
+          <w:tcPr>
+            <w:tcW w:w="1777" w:type="dxa"/>
+          </w:tcPr>
+          <w:p>
+            <w:pPr>
+              <w:pStyle w:val="NoSpacing"/>
+              <w:rPr>
+                <w:rFonts w:ascii="Courier New" w:hAnsi="Courier New" w:cs="Courier New"/>
+                <w:sz w:val="14"/>
+                <w:highlight w:val="yellow"/>
+              </w:rPr>
+            </w:pPr>
+            <w:r>
+              <w:rPr>
+                <w:rFonts w:ascii="Courier New" w:hAnsi="Courier New" w:cs="Courier New"/>
+                <w:sz w:val="14"/>
+                <w:highlight w:val="yellow"/>
+              </w:rPr>
+              <w:t>CBUYSELL</w:t>
+            </w:r>
+          </w:p>
+        </w:tc>
+        <w:tc>
+          <w:tcPr>
+            <w:tcW w:w="7465" w:type="dxa"/>
+          </w:tcPr>
+          <w:p>
+            <w:pPr>
+              <w:pStyle w:val="NoSpacing"/>
+              <w:rPr>
+                <w:rFonts w:ascii="Courier New" w:hAnsi="Courier New" w:cs="Courier New"/>
+                <w:sz w:val="14"/>
+                <w:highlight w:val="yellow"/>
+              </w:rPr>
+            </w:pPr>
+            <w:r>
+              <w:rPr>
+                <w:rFonts w:ascii="Courier New" w:hAnsi="Courier New" w:cs="Courier New"/>
+                <w:sz w:val="14"/>
+                <w:highlight w:val="yellow"/>
+              </w:rPr>
+              <w:t>Buy/Sell Flag</w:t>
+            </w:r>
+            <w:r>
+              <w:rPr>
+                <w:rFonts w:ascii="Courier New" w:hAnsi="Courier New" w:cs="Courier New"/>
+                <w:sz w:val="14"/>
+                <w:highlight w:val="yellow"/>
+              </w:rPr>
+              <w:t xml:space="preserve"> </w:t>
+            </w:r>
+            <w:r>
+              <w:rPr>
+                <w:rFonts w:cs="Courier New"/>
+                <w:color w:val="FF0000"/>
+                <w:sz w:val="14"/>
+              </w:rPr>
+              <w:t>CR</w:t>
+            </w:r>
+            <w:r>
+              <w:rPr>
+                <w:rFonts w:cs="Courier New"/>
+                <w:color w:val="FF0000"/>
+                <w:sz w:val="14"/>
+              </w:rPr>
+              <w:t>7</w:t>
+            </w:r>
+            <w:bookmarkStart w:id="0" w:name="_GoBack"/>
+            <w:bookmarkEnd w:id="0"/>
+          </w:p>
+        </w:tc>
+      </w:tr>
     </w:tbl>
     <w:p>
       <w:pPr>
@@ -11656,6 +11674,7 @@
                 <w:rFonts w:ascii="Courier New" w:hAnsi="Courier New" w:cs="Courier New"/>
                 <w:sz w:val="14"/>
               </w:rPr>
+              <w:lastRenderedPageBreak/>
               <w:t>LTAXABLE</w:t>
             </w:r>
           </w:p>
@@ -11700,7 +11719,6 @@
                 <w:rFonts w:ascii="Courier New" w:hAnsi="Courier New" w:cs="Courier New"/>
                 <w:sz w:val="14"/>
               </w:rPr>
-              <w:lastRenderedPageBreak/>
               <w:t>CCATEGORY_ID</w:t>
             </w:r>
           </w:p>
@@ -12427,7 +12445,6 @@
                 <w:lang w:val="id-ID"/>
               </w:rPr>
             </w:pPr>
-            <w:proofErr w:type="spellStart"/>
             <w:r>
               <w:rPr>
                 <w:b/>
@@ -12436,7 +12453,6 @@
               </w:rPr>
               <w:t>Test</w:t>
             </w:r>
-            <w:proofErr w:type="spellEnd"/>
           </w:p>
         </w:tc>
       </w:tr>
@@ -13939,6 +13955,7 @@
                 <w:rFonts w:ascii="Courier New" w:hAnsi="Courier New" w:cs="Courier New"/>
                 <w:sz w:val="14"/>
               </w:rPr>
+              <w:lastRenderedPageBreak/>
               <w:t>Taxable</w:t>
             </w:r>
           </w:p>
@@ -14911,17 +14928,8 @@
                 <w:rFonts w:ascii="Courier New" w:hAnsi="Courier New" w:cs="Courier New"/>
                 <w:sz w:val="14"/>
               </w:rPr>
-              <w:t xml:space="preserve">PRODUCT dengan </w:t>
-            </w:r>
-            <w:proofErr w:type="gramStart"/>
-            <w:r>
-              <w:rPr>
-                <w:rFonts w:ascii="Courier New" w:hAnsi="Courier New" w:cs="Courier New"/>
-                <w:sz w:val="14"/>
-              </w:rPr>
-              <w:t>parameter</w:t>
-            </w:r>
-            <w:proofErr w:type="gramEnd"/>
+              <w:t>PRODUCT dengan parameter</w:t>
+            </w:r>
           </w:p>
           <w:p>
             <w:pPr>
@@ -15486,7 +15494,6 @@
               <w:t xml:space="preserve"> form </w:t>
             </w:r>
             <w:proofErr w:type="spellStart"/>
-            <w:proofErr w:type="gramStart"/>
             <w:r>
               <w:rPr>
                 <w:rFonts w:ascii="Courier New" w:hAnsi="Courier New" w:cs="Courier New"/>
@@ -15495,7 +15502,6 @@
               <w:t>pemanggil</w:t>
             </w:r>
             <w:proofErr w:type="spellEnd"/>
-            <w:proofErr w:type="gramEnd"/>
           </w:p>
           <w:p>
             <w:pPr>
@@ -15646,7 +15652,6 @@
                 <w:lang w:val="id-ID"/>
               </w:rPr>
             </w:pPr>
-            <w:proofErr w:type="spellStart"/>
             <w:r>
               <w:rPr>
                 <w:b/>
@@ -15655,7 +15660,6 @@
               </w:rPr>
               <w:t>Action</w:t>
             </w:r>
-            <w:proofErr w:type="spellEnd"/>
           </w:p>
         </w:tc>
       </w:tr>
@@ -16612,7 +16616,6 @@
                 <w:lang w:val="id-ID"/>
               </w:rPr>
             </w:pPr>
-            <w:proofErr w:type="spellStart"/>
             <w:r>
               <w:rPr>
                 <w:b/>
@@ -16621,7 +16624,6 @@
               </w:rPr>
               <w:t>Test</w:t>
             </w:r>
-            <w:proofErr w:type="spellEnd"/>
           </w:p>
         </w:tc>
       </w:tr>
@@ -18571,17 +18573,8 @@
                 <w:rFonts w:ascii="Courier New" w:hAnsi="Courier New" w:cs="Courier New"/>
                 <w:sz w:val="14"/>
               </w:rPr>
-              <w:t xml:space="preserve"> dengan </w:t>
-            </w:r>
-            <w:proofErr w:type="gramStart"/>
-            <w:r>
-              <w:rPr>
-                <w:rFonts w:ascii="Courier New" w:hAnsi="Courier New" w:cs="Courier New"/>
-                <w:sz w:val="14"/>
-              </w:rPr>
-              <w:t>parameter</w:t>
-            </w:r>
-            <w:proofErr w:type="gramEnd"/>
+              <w:t xml:space="preserve"> dengan parameter</w:t>
+            </w:r>
           </w:p>
           <w:p>
             <w:pPr>
@@ -19069,7 +19062,6 @@
               <w:t xml:space="preserve"> form </w:t>
             </w:r>
             <w:proofErr w:type="spellStart"/>
-            <w:proofErr w:type="gramStart"/>
             <w:r>
               <w:rPr>
                 <w:rFonts w:ascii="Courier New" w:hAnsi="Courier New" w:cs="Courier New"/>
@@ -19078,7 +19070,6 @@
               <w:t>pemanggil</w:t>
             </w:r>
             <w:proofErr w:type="spellEnd"/>
-            <w:proofErr w:type="gramEnd"/>
           </w:p>
           <w:p>
             <w:pPr>
@@ -19283,7 +19274,6 @@
                 <w:lang w:val="id-ID"/>
               </w:rPr>
             </w:pPr>
-            <w:proofErr w:type="spellStart"/>
             <w:r>
               <w:rPr>
                 <w:b/>
@@ -19292,7 +19282,6 @@
               </w:rPr>
               <w:t>Action</w:t>
             </w:r>
-            <w:proofErr w:type="spellEnd"/>
           </w:p>
         </w:tc>
       </w:tr>
@@ -20068,15 +20057,7 @@
                 <w:color w:val="FF0000"/>
                 <w:sz w:val="14"/>
               </w:rPr>
-              <w:t>CR</w:t>
-            </w:r>
-            <w:r>
-              <w:rPr>
-                <w:rFonts w:cs="Courier New"/>
-                <w:color w:val="FF0000"/>
-                <w:sz w:val="14"/>
-              </w:rPr>
-              <w:t>6</w:t>
+              <w:t>CR6</w:t>
             </w:r>
           </w:p>
         </w:tc>
@@ -21834,7 +21815,6 @@
                 <w:lang w:val="id-ID"/>
               </w:rPr>
             </w:pPr>
-            <w:proofErr w:type="spellStart"/>
             <w:r>
               <w:rPr>
                 <w:b/>
@@ -21843,7 +21823,6 @@
               </w:rPr>
               <w:t>Test</w:t>
             </w:r>
-            <w:proofErr w:type="spellEnd"/>
           </w:p>
         </w:tc>
       </w:tr>
@@ -21882,7 +21861,23 @@
                 <w:rFonts w:ascii="Courier New" w:hAnsi="Courier New" w:cs="Courier New"/>
                 <w:sz w:val="14"/>
               </w:rPr>
-              <w:t xml:space="preserve"> RSP_GS_GET_PERIOD_YEAR_RANGE dengan parameter, </w:t>
+              <w:t xml:space="preserve"> RSP_GS_GET_PERIOD_YEAR_RANGE </w:t>
+            </w:r>
+            <w:proofErr w:type="spellStart"/>
+            <w:r>
+              <w:rPr>
+                <w:rFonts w:ascii="Courier New" w:hAnsi="Courier New" w:cs="Courier New"/>
+                <w:sz w:val="14"/>
+              </w:rPr>
+              <w:t>dengan</w:t>
+            </w:r>
+            <w:proofErr w:type="spellEnd"/>
+            <w:r>
+              <w:rPr>
+                <w:rFonts w:ascii="Courier New" w:hAnsi="Courier New" w:cs="Courier New"/>
+                <w:sz w:val="14"/>
+              </w:rPr>
+              <w:t xml:space="preserve"> parameter, </w:t>
             </w:r>
             <w:proofErr w:type="spellStart"/>
             <w:r>
@@ -25469,17 +25464,8 @@
                 <w:rFonts w:ascii="Courier New" w:hAnsi="Courier New" w:cs="Courier New"/>
                 <w:sz w:val="14"/>
               </w:rPr>
-              <w:t xml:space="preserve"> dengan </w:t>
-            </w:r>
-            <w:proofErr w:type="gramStart"/>
-            <w:r>
-              <w:rPr>
-                <w:rFonts w:ascii="Courier New" w:hAnsi="Courier New" w:cs="Courier New"/>
-                <w:sz w:val="14"/>
-              </w:rPr>
-              <w:t>parameter</w:t>
-            </w:r>
-            <w:proofErr w:type="gramEnd"/>
+              <w:t xml:space="preserve"> dengan parameter</w:t>
+            </w:r>
           </w:p>
           <w:p>
             <w:pPr>
@@ -25812,23 +25798,7 @@
                 <w:color w:val="FF0000"/>
                 <w:sz w:val="14"/>
               </w:rPr>
-              <w:t xml:space="preserve"> </w:t>
-            </w:r>
-            <w:r>
-              <w:rPr>
-                <w:rFonts w:cs="Courier New"/>
-                <w:color w:val="FF0000"/>
-                <w:sz w:val="14"/>
-              </w:rPr>
-              <w:t>CR</w:t>
-            </w:r>
-            <w:r>
-              <w:rPr>
-                <w:rFonts w:cs="Courier New"/>
-                <w:color w:val="FF0000"/>
-                <w:sz w:val="14"/>
-              </w:rPr>
-              <w:t>6</w:t>
+              <w:t xml:space="preserve"> CR6</w:t>
             </w:r>
             <w:r>
               <w:rPr>
@@ -26755,7 +26725,7 @@
                 <w:lang w:val="id-ID"/>
               </w:rPr>
             </w:pPr>
-            <w:bookmarkStart w:id="0" w:name="_Hlk105505819"/>
+            <w:bookmarkStart w:id="1" w:name="_Hlk105505819"/>
             <w:r>
               <w:rPr>
                 <w:rFonts w:cs="Courier New"/>
@@ -26780,7 +26750,7 @@
               </w:rPr>
               <w:t>CR2&gt;</w:t>
             </w:r>
-            <w:bookmarkEnd w:id="0"/>
+            <w:bookmarkEnd w:id="1"/>
           </w:p>
         </w:tc>
       </w:tr>
@@ -26963,7 +26933,23 @@
                 <w:rFonts w:cs="Courier New"/>
                 <w:sz w:val="14"/>
               </w:rPr>
-              <w:t xml:space="preserve"> APL00500, hapus field Supplier ID, </w:t>
+              <w:t xml:space="preserve"> APL00500, </w:t>
+            </w:r>
+            <w:proofErr w:type="spellStart"/>
+            <w:r>
+              <w:rPr>
+                <w:rFonts w:cs="Courier New"/>
+                <w:sz w:val="14"/>
+              </w:rPr>
+              <w:t>hapus</w:t>
+            </w:r>
+            <w:proofErr w:type="spellEnd"/>
+            <w:r>
+              <w:rPr>
+                <w:rFonts w:cs="Courier New"/>
+                <w:sz w:val="14"/>
+              </w:rPr>
+              <w:t xml:space="preserve"> field Supplier ID, </w:t>
             </w:r>
             <w:proofErr w:type="spellStart"/>
             <w:r>
@@ -27277,41 +27263,25 @@
                 <w:sz w:val="14"/>
               </w:rPr>
               <w:lastRenderedPageBreak/>
-              <w:t>CR</w:t>
-            </w:r>
-            <w:r>
+              <w:t>CR6</w:t>
+            </w:r>
+          </w:p>
+          <w:p>
+            <w:pPr>
+              <w:pStyle w:val="NoSpacing"/>
               <w:rPr>
                 <w:rFonts w:cs="Courier New"/>
                 <w:color w:val="FF0000"/>
                 <w:sz w:val="14"/>
               </w:rPr>
-              <w:t>6</w:t>
-            </w:r>
-          </w:p>
-          <w:p>
-            <w:pPr>
-              <w:pStyle w:val="NoSpacing"/>
+            </w:pPr>
+            <w:r>
               <w:rPr>
                 <w:rFonts w:cs="Courier New"/>
                 <w:color w:val="FF0000"/>
                 <w:sz w:val="14"/>
               </w:rPr>
-            </w:pPr>
-            <w:r>
-              <w:rPr>
-                <w:rFonts w:cs="Courier New"/>
-                <w:color w:val="FF0000"/>
-                <w:sz w:val="14"/>
-              </w:rPr>
-              <w:t>19-Feb-</w:t>
-            </w:r>
-            <w:r>
-              <w:rPr>
-                <w:rFonts w:cs="Courier New"/>
-                <w:color w:val="FF0000"/>
-                <w:sz w:val="14"/>
-              </w:rPr>
-              <w:t>2024</w:t>
+              <w:t>19-Feb-2024</w:t>
             </w:r>
           </w:p>
         </w:tc>
@@ -27362,6 +27332,98 @@
                 <w:sz w:val="14"/>
               </w:rPr>
               <w:t xml:space="preserve"> input parameter CCURRENCY_CODE</w:t>
+            </w:r>
+          </w:p>
+        </w:tc>
+        <w:tc>
+          <w:tcPr>
+            <w:tcW w:w="2667" w:type="dxa"/>
+          </w:tcPr>
+          <w:p>
+            <w:pPr>
+              <w:pStyle w:val="NoSpacing"/>
+              <w:rPr>
+                <w:rFonts w:cs="Courier New"/>
+                <w:color w:val="FF0000"/>
+                <w:sz w:val="14"/>
+              </w:rPr>
+            </w:pPr>
+          </w:p>
+        </w:tc>
+      </w:tr>
+      <w:tr>
+        <w:tc>
+          <w:tcPr>
+            <w:tcW w:w="1176" w:type="dxa"/>
+          </w:tcPr>
+          <w:p>
+            <w:pPr>
+              <w:pStyle w:val="NoSpacing"/>
+              <w:rPr>
+                <w:rFonts w:cs="Courier New"/>
+                <w:color w:val="FF0000"/>
+                <w:sz w:val="14"/>
+              </w:rPr>
+            </w:pPr>
+            <w:r>
+              <w:rPr>
+                <w:rFonts w:cs="Courier New"/>
+                <w:color w:val="FF0000"/>
+                <w:sz w:val="14"/>
+              </w:rPr>
+              <w:t>CR7</w:t>
+            </w:r>
+          </w:p>
+          <w:p>
+            <w:pPr>
+              <w:pStyle w:val="NoSpacing"/>
+              <w:rPr>
+                <w:rFonts w:cs="Courier New"/>
+                <w:color w:val="FF0000"/>
+                <w:sz w:val="14"/>
+              </w:rPr>
+            </w:pPr>
+            <w:r>
+              <w:rPr>
+                <w:rFonts w:cs="Courier New"/>
+                <w:color w:val="FF0000"/>
+                <w:sz w:val="14"/>
+              </w:rPr>
+              <w:t>20 May 2024</w:t>
+            </w:r>
+          </w:p>
+        </w:tc>
+        <w:tc>
+          <w:tcPr>
+            <w:tcW w:w="5507" w:type="dxa"/>
+          </w:tcPr>
+          <w:p>
+            <w:pPr>
+              <w:pStyle w:val="NoSpacing"/>
+              <w:numPr>
+                <w:ilvl w:val="0"/>
+                <w:numId w:val="4"/>
+              </w:numPr>
+              <w:rPr>
+                <w:rFonts w:cs="Courier New"/>
+                <w:sz w:val="14"/>
+              </w:rPr>
+            </w:pPr>
+            <w:proofErr w:type="spellStart"/>
+            <w:r>
+              <w:rPr>
+                <w:rFonts w:cs="Courier New"/>
+                <w:sz w:val="14"/>
+              </w:rPr>
+              <w:t>Tambah</w:t>
+            </w:r>
+            <w:proofErr w:type="spellEnd"/>
+            <w:r>
+              <w:rPr>
+                <w:rFonts w:cs="Courier New"/>
+                <w:sz w:val="14"/>
+              </w:rPr>
+              <w:t xml:space="preserve"> param flag buy/sell APL00300</w:t>
             </w:r>
           </w:p>
         </w:tc>
@@ -27829,7 +27891,6 @@
                 <w:lang w:val="id-ID"/>
               </w:rPr>
             </w:pPr>
-            <w:proofErr w:type="spellStart"/>
             <w:r>
               <w:rPr>
                 <w:b/>
@@ -27838,7 +27899,6 @@
               </w:rPr>
               <w:t>Action</w:t>
             </w:r>
-            <w:proofErr w:type="spellEnd"/>
           </w:p>
         </w:tc>
       </w:tr>
@@ -28358,7 +28418,6 @@
                 <w:lang w:val="id-ID"/>
               </w:rPr>
             </w:pPr>
-            <w:proofErr w:type="spellStart"/>
             <w:r>
               <w:rPr>
                 <w:b/>
@@ -28367,7 +28426,6 @@
               </w:rPr>
               <w:t>Test</w:t>
             </w:r>
-            <w:proofErr w:type="spellEnd"/>
           </w:p>
         </w:tc>
       </w:tr>
@@ -28411,17 +28469,8 @@
                 <w:rFonts w:ascii="Courier New" w:hAnsi="Courier New" w:cs="Courier New"/>
                 <w:sz w:val="14"/>
               </w:rPr>
-              <w:t xml:space="preserve"> dengan </w:t>
-            </w:r>
-            <w:proofErr w:type="gramStart"/>
-            <w:r>
-              <w:rPr>
-                <w:rFonts w:ascii="Courier New" w:hAnsi="Courier New" w:cs="Courier New"/>
-                <w:sz w:val="14"/>
-              </w:rPr>
-              <w:t>parameter</w:t>
-            </w:r>
-            <w:proofErr w:type="gramEnd"/>
+              <w:t xml:space="preserve"> dengan parameter</w:t>
+            </w:r>
           </w:p>
           <w:p>
             <w:pPr>
@@ -30570,7 +30619,7 @@
 </file>
 
 <file path=word/endnotes.xml><?xml version="1.0" encoding="utf-8"?>
-<w:endnotes xmlns:wpc="http://schemas.microsoft.com/office/word/2010/wordprocessingCanvas" xmlns:cx="http://schemas.microsoft.com/office/drawing/2014/chartex" xmlns:cx1="http://schemas.microsoft.com/office/drawing/2015/9/8/chartex" xmlns:cx2="http://schemas.microsoft.com/office/drawing/2015/10/21/chartex" xmlns:cx3="http://schemas.microsoft.com/office/drawing/2016/5/9/chartex" xmlns:cx4="http://schemas.microsoft.com/office/drawing/2016/5/10/chartex" xmlns:cx5="http://schemas.microsoft.com/office/drawing/2016/5/11/chartex" xmlns:cx6="http://schemas.microsoft.com/office/drawing/2016/5/12/chartex" xmlns:cx7="http://schemas.microsoft.com/office/drawing/2016/5/13/chartex" xmlns:cx8="http://schemas.microsoft.com/office/drawing/2016/5/14/chartex" xmlns:mc="http://schemas.openxmlformats.org/markup-compatibility/2006" xmlns:aink="http://schemas.microsoft.com/office/drawing/2016/ink" xmlns:am3d="http://schemas.microsoft.com/office/drawing/2017/model3d" xmlns:o="urn:schemas-microsoft-com:office:office" xmlns:oel="http://schemas.microsoft.com/office/2019/extlst" xmlns:r="http://schemas.openxmlformats.org/officeDocument/2006/relationships" xmlns:m="http://schemas.openxmlformats.org/officeDocument/2006/math" xmlns:v="urn:schemas-microsoft-com:vml" xmlns:wp14="http://schemas.microsoft.com/office/word/2010/wordprocessingDrawing" xmlns:wp="http://schemas.openxmlformats.org/drawingml/2006/wordprocessingDrawing" xmlns:w10="urn:schemas-microsoft-com:office:word" xmlns:w="http://schemas.openxmlformats.org/wordprocessingml/2006/main" xmlns:w14="http://schemas.microsoft.com/office/word/2010/wordml" xmlns:w15="http://schemas.microsoft.com/office/word/2012/wordml" xmlns:w16cex="http://schemas.microsoft.com/office/word/2018/wordml/cex" xmlns:w16cid="http://schemas.microsoft.com/office/word/2016/wordml/cid" xmlns:w16="http://schemas.microsoft.com/office/word/2018/wordml" xmlns:w16sdtdh="http://schemas.microsoft.com/office/word/2020/wordml/sdtdatahash" xmlns:w16se="http://schemas.microsoft.com/office/word/2015/wordml/symex" xmlns:wpg="http://schemas.microsoft.com/office/word/2010/wordprocessingGroup" xmlns:wpi="http://schemas.microsoft.com/office/word/2010/wordprocessingInk" xmlns:wne="http://schemas.microsoft.com/office/word/2006/wordml" xmlns:wps="http://schemas.microsoft.com/office/word/2010/wordprocessingShape" mc:Ignorable="w14 w15 w16se w16cid w16 w16cex w16sdtdh wp14">
+<w:endnotes xmlns:wpc="http://schemas.microsoft.com/office/word/2010/wordprocessingCanvas" xmlns:cx="http://schemas.microsoft.com/office/drawing/2014/chartex" xmlns:cx1="http://schemas.microsoft.com/office/drawing/2015/9/8/chartex" xmlns:cx2="http://schemas.microsoft.com/office/drawing/2015/10/21/chartex" xmlns:cx3="http://schemas.microsoft.com/office/drawing/2016/5/9/chartex" xmlns:cx4="http://schemas.microsoft.com/office/drawing/2016/5/10/chartex" xmlns:cx5="http://schemas.microsoft.com/office/drawing/2016/5/11/chartex" xmlns:cx6="http://schemas.microsoft.com/office/drawing/2016/5/12/chartex" xmlns:cx7="http://schemas.microsoft.com/office/drawing/2016/5/13/chartex" xmlns:cx8="http://schemas.microsoft.com/office/drawing/2016/5/14/chartex" xmlns:mc="http://schemas.openxmlformats.org/markup-compatibility/2006" xmlns:aink="http://schemas.microsoft.com/office/drawing/2016/ink" xmlns:am3d="http://schemas.microsoft.com/office/drawing/2017/model3d" xmlns:o="urn:schemas-microsoft-com:office:office" xmlns:r="http://schemas.openxmlformats.org/officeDocument/2006/relationships" xmlns:m="http://schemas.openxmlformats.org/officeDocument/2006/math" xmlns:v="urn:schemas-microsoft-com:vml" xmlns:wp14="http://schemas.microsoft.com/office/word/2010/wordprocessingDrawing" xmlns:wp="http://schemas.openxmlformats.org/drawingml/2006/wordprocessingDrawing" xmlns:w10="urn:schemas-microsoft-com:office:word" xmlns:w="http://schemas.openxmlformats.org/wordprocessingml/2006/main" xmlns:w14="http://schemas.microsoft.com/office/word/2010/wordml" xmlns:w15="http://schemas.microsoft.com/office/word/2012/wordml" xmlns:w16cid="http://schemas.microsoft.com/office/word/2016/wordml/cid" xmlns:w16se="http://schemas.microsoft.com/office/word/2015/wordml/symex" xmlns:wpg="http://schemas.microsoft.com/office/word/2010/wordprocessingGroup" xmlns:wpi="http://schemas.microsoft.com/office/word/2010/wordprocessingInk" xmlns:wne="http://schemas.microsoft.com/office/word/2006/wordml" xmlns:wps="http://schemas.microsoft.com/office/word/2010/wordprocessingShape" mc:Ignorable="w14 w15 w16se w16cid wp14">
   <w:endnote w:type="separator" w:id="-1">
     <w:p>
       <w:pPr>
@@ -30595,7 +30644,7 @@
 </file>
 
 <file path=word/footer1.xml><?xml version="1.0" encoding="utf-8"?>
-<w:ftr xmlns:wpc="http://schemas.microsoft.com/office/word/2010/wordprocessingCanvas" xmlns:cx="http://schemas.microsoft.com/office/drawing/2014/chartex" xmlns:cx1="http://schemas.microsoft.com/office/drawing/2015/9/8/chartex" xmlns:cx2="http://schemas.microsoft.com/office/drawing/2015/10/21/chartex" xmlns:cx3="http://schemas.microsoft.com/office/drawing/2016/5/9/chartex" xmlns:cx4="http://schemas.microsoft.com/office/drawing/2016/5/10/chartex" xmlns:cx5="http://schemas.microsoft.com/office/drawing/2016/5/11/chartex" xmlns:cx6="http://schemas.microsoft.com/office/drawing/2016/5/12/chartex" xmlns:cx7="http://schemas.microsoft.com/office/drawing/2016/5/13/chartex" xmlns:cx8="http://schemas.microsoft.com/office/drawing/2016/5/14/chartex" xmlns:mc="http://schemas.openxmlformats.org/markup-compatibility/2006" xmlns:aink="http://schemas.microsoft.com/office/drawing/2016/ink" xmlns:am3d="http://schemas.microsoft.com/office/drawing/2017/model3d" xmlns:o="urn:schemas-microsoft-com:office:office" xmlns:oel="http://schemas.microsoft.com/office/2019/extlst" xmlns:r="http://schemas.openxmlformats.org/officeDocument/2006/relationships" xmlns:m="http://schemas.openxmlformats.org/officeDocument/2006/math" xmlns:v="urn:schemas-microsoft-com:vml" xmlns:wp14="http://schemas.microsoft.com/office/word/2010/wordprocessingDrawing" xmlns:wp="http://schemas.openxmlformats.org/drawingml/2006/wordprocessingDrawing" xmlns:w10="urn:schemas-microsoft-com:office:word" xmlns:w="http://schemas.openxmlformats.org/wordprocessingml/2006/main" xmlns:w14="http://schemas.microsoft.com/office/word/2010/wordml" xmlns:w15="http://schemas.microsoft.com/office/word/2012/wordml" xmlns:w16cex="http://schemas.microsoft.com/office/word/2018/wordml/cex" xmlns:w16cid="http://schemas.microsoft.com/office/word/2016/wordml/cid" xmlns:w16="http://schemas.microsoft.com/office/word/2018/wordml" xmlns:w16sdtdh="http://schemas.microsoft.com/office/word/2020/wordml/sdtdatahash" xmlns:w16se="http://schemas.microsoft.com/office/word/2015/wordml/symex" xmlns:wpg="http://schemas.microsoft.com/office/word/2010/wordprocessingGroup" xmlns:wpi="http://schemas.microsoft.com/office/word/2010/wordprocessingInk" xmlns:wne="http://schemas.microsoft.com/office/word/2006/wordml" xmlns:wps="http://schemas.microsoft.com/office/word/2010/wordprocessingShape" mc:Ignorable="w14 w15 w16se w16cid w16 w16cex w16sdtdh wp14">
+<w:ftr xmlns:wpc="http://schemas.microsoft.com/office/word/2010/wordprocessingCanvas" xmlns:cx="http://schemas.microsoft.com/office/drawing/2014/chartex" xmlns:cx1="http://schemas.microsoft.com/office/drawing/2015/9/8/chartex" xmlns:cx2="http://schemas.microsoft.com/office/drawing/2015/10/21/chartex" xmlns:cx3="http://schemas.microsoft.com/office/drawing/2016/5/9/chartex" xmlns:cx4="http://schemas.microsoft.com/office/drawing/2016/5/10/chartex" xmlns:cx5="http://schemas.microsoft.com/office/drawing/2016/5/11/chartex" xmlns:cx6="http://schemas.microsoft.com/office/drawing/2016/5/12/chartex" xmlns:cx7="http://schemas.microsoft.com/office/drawing/2016/5/13/chartex" xmlns:cx8="http://schemas.microsoft.com/office/drawing/2016/5/14/chartex" xmlns:mc="http://schemas.openxmlformats.org/markup-compatibility/2006" xmlns:aink="http://schemas.microsoft.com/office/drawing/2016/ink" xmlns:am3d="http://schemas.microsoft.com/office/drawing/2017/model3d" xmlns:o="urn:schemas-microsoft-com:office:office" xmlns:r="http://schemas.openxmlformats.org/officeDocument/2006/relationships" xmlns:m="http://schemas.openxmlformats.org/officeDocument/2006/math" xmlns:v="urn:schemas-microsoft-com:vml" xmlns:wp14="http://schemas.microsoft.com/office/word/2010/wordprocessingDrawing" xmlns:wp="http://schemas.openxmlformats.org/drawingml/2006/wordprocessingDrawing" xmlns:w10="urn:schemas-microsoft-com:office:word" xmlns:w="http://schemas.openxmlformats.org/wordprocessingml/2006/main" xmlns:w14="http://schemas.microsoft.com/office/word/2010/wordml" xmlns:w15="http://schemas.microsoft.com/office/word/2012/wordml" xmlns:w16cid="http://schemas.microsoft.com/office/word/2016/wordml/cid" xmlns:w16se="http://schemas.microsoft.com/office/word/2015/wordml/symex" xmlns:wpg="http://schemas.microsoft.com/office/word/2010/wordprocessingGroup" xmlns:wpi="http://schemas.microsoft.com/office/word/2010/wordprocessingInk" xmlns:wne="http://schemas.microsoft.com/office/word/2006/wordml" xmlns:wps="http://schemas.microsoft.com/office/word/2010/wordprocessingShape" mc:Ignorable="w14 w15 w16se w16cid wp14">
   <w:p>
     <w:pPr>
       <w:pStyle w:val="Footer"/>
@@ -30623,7 +30672,7 @@
       <w:rPr>
         <w:noProof/>
       </w:rPr>
-      <w:t>Monday, February 19, 2024</w:t>
+      <w:t>Monday, May 20, 2024</w:t>
     </w:r>
     <w:r>
       <w:fldChar w:fldCharType="end"/>
@@ -30658,27 +30707,14 @@
     <w:r>
       <w:t xml:space="preserve"> of </w:t>
     </w:r>
-    <w:r>
-      <w:fldChar w:fldCharType="begin"/>
-    </w:r>
-    <w:r>
-      <w:instrText xml:space="preserve"> NUMPAGES  </w:instrText>
-    </w:r>
-    <w:r>
-      <w:fldChar w:fldCharType="separate"/>
-    </w:r>
-    <w:r>
-      <w:rPr>
-        <w:noProof/>
-      </w:rPr>
-      <w:t>12</w:t>
-    </w:r>
-    <w:r>
-      <w:rPr>
-        <w:noProof/>
-      </w:rPr>
-      <w:fldChar w:fldCharType="end"/>
-    </w:r>
+    <w:fldSimple w:instr=" NUMPAGES  ">
+      <w:r>
+        <w:rPr>
+          <w:noProof/>
+        </w:rPr>
+        <w:t>12</w:t>
+      </w:r>
+    </w:fldSimple>
     <w:r>
       <w:rPr>
         <w:rFonts w:ascii="Cambria" w:hAnsi="Cambria"/>
@@ -30696,7 +30732,7 @@
 </file>
 
 <file path=word/footnotes.xml><?xml version="1.0" encoding="utf-8"?>
-<w:footnotes xmlns:wpc="http://schemas.microsoft.com/office/word/2010/wordprocessingCanvas" xmlns:cx="http://schemas.microsoft.com/office/drawing/2014/chartex" xmlns:cx1="http://schemas.microsoft.com/office/drawing/2015/9/8/chartex" xmlns:cx2="http://schemas.microsoft.com/office/drawing/2015/10/21/chartex" xmlns:cx3="http://schemas.microsoft.com/office/drawing/2016/5/9/chartex" xmlns:cx4="http://schemas.microsoft.com/office/drawing/2016/5/10/chartex" xmlns:cx5="http://schemas.microsoft.com/office/drawing/2016/5/11/chartex" xmlns:cx6="http://schemas.microsoft.com/office/drawing/2016/5/12/chartex" xmlns:cx7="http://schemas.microsoft.com/office/drawing/2016/5/13/chartex" xmlns:cx8="http://schemas.microsoft.com/office/drawing/2016/5/14/chartex" xmlns:mc="http://schemas.openxmlformats.org/markup-compatibility/2006" xmlns:aink="http://schemas.microsoft.com/office/drawing/2016/ink" xmlns:am3d="http://schemas.microsoft.com/office/drawing/2017/model3d" xmlns:o="urn:schemas-microsoft-com:office:office" xmlns:oel="http://schemas.microsoft.com/office/2019/extlst" xmlns:r="http://schemas.openxmlformats.org/officeDocument/2006/relationships" xmlns:m="http://schemas.openxmlformats.org/officeDocument/2006/math" xmlns:v="urn:schemas-microsoft-com:vml" xmlns:wp14="http://schemas.microsoft.com/office/word/2010/wordprocessingDrawing" xmlns:wp="http://schemas.openxmlformats.org/drawingml/2006/wordprocessingDrawing" xmlns:w10="urn:schemas-microsoft-com:office:word" xmlns:w="http://schemas.openxmlformats.org/wordprocessingml/2006/main" xmlns:w14="http://schemas.microsoft.com/office/word/2010/wordml" xmlns:w15="http://schemas.microsoft.com/office/word/2012/wordml" xmlns:w16cex="http://schemas.microsoft.com/office/word/2018/wordml/cex" xmlns:w16cid="http://schemas.microsoft.com/office/word/2016/wordml/cid" xmlns:w16="http://schemas.microsoft.com/office/word/2018/wordml" xmlns:w16sdtdh="http://schemas.microsoft.com/office/word/2020/wordml/sdtdatahash" xmlns:w16se="http://schemas.microsoft.com/office/word/2015/wordml/symex" xmlns:wpg="http://schemas.microsoft.com/office/word/2010/wordprocessingGroup" xmlns:wpi="http://schemas.microsoft.com/office/word/2010/wordprocessingInk" xmlns:wne="http://schemas.microsoft.com/office/word/2006/wordml" xmlns:wps="http://schemas.microsoft.com/office/word/2010/wordprocessingShape" mc:Ignorable="w14 w15 w16se w16cid w16 w16cex w16sdtdh wp14">
+<w:footnotes xmlns:wpc="http://schemas.microsoft.com/office/word/2010/wordprocessingCanvas" xmlns:cx="http://schemas.microsoft.com/office/drawing/2014/chartex" xmlns:cx1="http://schemas.microsoft.com/office/drawing/2015/9/8/chartex" xmlns:cx2="http://schemas.microsoft.com/office/drawing/2015/10/21/chartex" xmlns:cx3="http://schemas.microsoft.com/office/drawing/2016/5/9/chartex" xmlns:cx4="http://schemas.microsoft.com/office/drawing/2016/5/10/chartex" xmlns:cx5="http://schemas.microsoft.com/office/drawing/2016/5/11/chartex" xmlns:cx6="http://schemas.microsoft.com/office/drawing/2016/5/12/chartex" xmlns:cx7="http://schemas.microsoft.com/office/drawing/2016/5/13/chartex" xmlns:cx8="http://schemas.microsoft.com/office/drawing/2016/5/14/chartex" xmlns:mc="http://schemas.openxmlformats.org/markup-compatibility/2006" xmlns:aink="http://schemas.microsoft.com/office/drawing/2016/ink" xmlns:am3d="http://schemas.microsoft.com/office/drawing/2017/model3d" xmlns:o="urn:schemas-microsoft-com:office:office" xmlns:r="http://schemas.openxmlformats.org/officeDocument/2006/relationships" xmlns:m="http://schemas.openxmlformats.org/officeDocument/2006/math" xmlns:v="urn:schemas-microsoft-com:vml" xmlns:wp14="http://schemas.microsoft.com/office/word/2010/wordprocessingDrawing" xmlns:wp="http://schemas.openxmlformats.org/drawingml/2006/wordprocessingDrawing" xmlns:w10="urn:schemas-microsoft-com:office:word" xmlns:w="http://schemas.openxmlformats.org/wordprocessingml/2006/main" xmlns:w14="http://schemas.microsoft.com/office/word/2010/wordml" xmlns:w15="http://schemas.microsoft.com/office/word/2012/wordml" xmlns:w16cid="http://schemas.microsoft.com/office/word/2016/wordml/cid" xmlns:w16se="http://schemas.microsoft.com/office/word/2015/wordml/symex" xmlns:wpg="http://schemas.microsoft.com/office/word/2010/wordprocessingGroup" xmlns:wpi="http://schemas.microsoft.com/office/word/2010/wordprocessingInk" xmlns:wne="http://schemas.microsoft.com/office/word/2006/wordml" xmlns:wps="http://schemas.microsoft.com/office/word/2010/wordprocessingShape" mc:Ignorable="w14 w15 w16se w16cid wp14">
   <w:footnote w:type="separator" w:id="-1">
     <w:p>
       <w:pPr>
@@ -30721,7 +30757,7 @@
 </file>
 
 <file path=word/header1.xml><?xml version="1.0" encoding="utf-8"?>
-<w:hdr xmlns:wpc="http://schemas.microsoft.com/office/word/2010/wordprocessingCanvas" xmlns:cx="http://schemas.microsoft.com/office/drawing/2014/chartex" xmlns:cx1="http://schemas.microsoft.com/office/drawing/2015/9/8/chartex" xmlns:cx2="http://schemas.microsoft.com/office/drawing/2015/10/21/chartex" xmlns:cx3="http://schemas.microsoft.com/office/drawing/2016/5/9/chartex" xmlns:cx4="http://schemas.microsoft.com/office/drawing/2016/5/10/chartex" xmlns:cx5="http://schemas.microsoft.com/office/drawing/2016/5/11/chartex" xmlns:cx6="http://schemas.microsoft.com/office/drawing/2016/5/12/chartex" xmlns:cx7="http://schemas.microsoft.com/office/drawing/2016/5/13/chartex" xmlns:cx8="http://schemas.microsoft.com/office/drawing/2016/5/14/chartex" xmlns:mc="http://schemas.openxmlformats.org/markup-compatibility/2006" xmlns:aink="http://schemas.microsoft.com/office/drawing/2016/ink" xmlns:am3d="http://schemas.microsoft.com/office/drawing/2017/model3d" xmlns:o="urn:schemas-microsoft-com:office:office" xmlns:oel="http://schemas.microsoft.com/office/2019/extlst" xmlns:r="http://schemas.openxmlformats.org/officeDocument/2006/relationships" xmlns:m="http://schemas.openxmlformats.org/officeDocument/2006/math" xmlns:v="urn:schemas-microsoft-com:vml" xmlns:wp14="http://schemas.microsoft.com/office/word/2010/wordprocessingDrawing" xmlns:wp="http://schemas.openxmlformats.org/drawingml/2006/wordprocessingDrawing" xmlns:w10="urn:schemas-microsoft-com:office:word" xmlns:w="http://schemas.openxmlformats.org/wordprocessingml/2006/main" xmlns:w14="http://schemas.microsoft.com/office/word/2010/wordml" xmlns:w15="http://schemas.microsoft.com/office/word/2012/wordml" xmlns:w16cex="http://schemas.microsoft.com/office/word/2018/wordml/cex" xmlns:w16cid="http://schemas.microsoft.com/office/word/2016/wordml/cid" xmlns:w16="http://schemas.microsoft.com/office/word/2018/wordml" xmlns:w16sdtdh="http://schemas.microsoft.com/office/word/2020/wordml/sdtdatahash" xmlns:w16se="http://schemas.microsoft.com/office/word/2015/wordml/symex" xmlns:wpg="http://schemas.microsoft.com/office/word/2010/wordprocessingGroup" xmlns:wpi="http://schemas.microsoft.com/office/word/2010/wordprocessingInk" xmlns:wne="http://schemas.microsoft.com/office/word/2006/wordml" xmlns:wps="http://schemas.microsoft.com/office/word/2010/wordprocessingShape" mc:Ignorable="w14 w15 w16se w16cid w16 w16cex w16sdtdh wp14">
+<w:hdr xmlns:wpc="http://schemas.microsoft.com/office/word/2010/wordprocessingCanvas" xmlns:cx="http://schemas.microsoft.com/office/drawing/2014/chartex" xmlns:cx1="http://schemas.microsoft.com/office/drawing/2015/9/8/chartex" xmlns:cx2="http://schemas.microsoft.com/office/drawing/2015/10/21/chartex" xmlns:cx3="http://schemas.microsoft.com/office/drawing/2016/5/9/chartex" xmlns:cx4="http://schemas.microsoft.com/office/drawing/2016/5/10/chartex" xmlns:cx5="http://schemas.microsoft.com/office/drawing/2016/5/11/chartex" xmlns:cx6="http://schemas.microsoft.com/office/drawing/2016/5/12/chartex" xmlns:cx7="http://schemas.microsoft.com/office/drawing/2016/5/13/chartex" xmlns:cx8="http://schemas.microsoft.com/office/drawing/2016/5/14/chartex" xmlns:mc="http://schemas.openxmlformats.org/markup-compatibility/2006" xmlns:aink="http://schemas.microsoft.com/office/drawing/2016/ink" xmlns:am3d="http://schemas.microsoft.com/office/drawing/2017/model3d" xmlns:o="urn:schemas-microsoft-com:office:office" xmlns:r="http://schemas.openxmlformats.org/officeDocument/2006/relationships" xmlns:m="http://schemas.openxmlformats.org/officeDocument/2006/math" xmlns:v="urn:schemas-microsoft-com:vml" xmlns:wp14="http://schemas.microsoft.com/office/word/2010/wordprocessingDrawing" xmlns:wp="http://schemas.openxmlformats.org/drawingml/2006/wordprocessingDrawing" xmlns:w10="urn:schemas-microsoft-com:office:word" xmlns:w="http://schemas.openxmlformats.org/wordprocessingml/2006/main" xmlns:w14="http://schemas.microsoft.com/office/word/2010/wordml" xmlns:w15="http://schemas.microsoft.com/office/word/2012/wordml" xmlns:w16cid="http://schemas.microsoft.com/office/word/2016/wordml/cid" xmlns:w16se="http://schemas.microsoft.com/office/word/2015/wordml/symex" xmlns:wpg="http://schemas.microsoft.com/office/word/2010/wordprocessingGroup" xmlns:wpi="http://schemas.microsoft.com/office/word/2010/wordprocessingInk" xmlns:wne="http://schemas.microsoft.com/office/word/2006/wordml" xmlns:wps="http://schemas.microsoft.com/office/word/2010/wordprocessingShape" mc:Ignorable="w14 w15 w16se w16cid wp14">
   <w:tbl>
     <w:tblPr>
       <w:tblW w:w="0" w:type="auto"/>
@@ -30760,19 +30796,8 @@
               <w:szCs w:val="28"/>
               <w:lang w:val="id-ID"/>
             </w:rPr>
-            <w:t xml:space="preserve">Program </w:t>
+            <w:t>Program Specification</w:t>
           </w:r>
-          <w:proofErr w:type="spellStart"/>
-          <w:r>
-            <w:rPr>
-              <w:rFonts w:ascii="Cambria" w:eastAsia="Times New Roman" w:hAnsi="Cambria"/>
-              <w:sz w:val="28"/>
-              <w:szCs w:val="28"/>
-              <w:lang w:val="id-ID"/>
-            </w:rPr>
-            <w:t>Specification</w:t>
-          </w:r>
-          <w:proofErr w:type="spellEnd"/>
         </w:p>
       </w:tc>
       <w:tc>
@@ -30907,34 +30932,14 @@
               <w:lang w:val="id-ID"/>
             </w:rPr>
           </w:pPr>
-          <w:proofErr w:type="spellStart"/>
           <w:r>
             <w:rPr>
               <w:b/>
               <w:sz w:val="18"/>
               <w:lang w:val="id-ID"/>
             </w:rPr>
-            <w:t>Application</w:t>
+            <w:t>Application/Module</w:t>
           </w:r>
-          <w:proofErr w:type="spellEnd"/>
-          <w:r>
-            <w:rPr>
-              <w:b/>
-              <w:sz w:val="18"/>
-              <w:lang w:val="id-ID"/>
-            </w:rPr>
-            <w:t>/</w:t>
-          </w:r>
-          <w:proofErr w:type="spellStart"/>
-          <w:r>
-            <w:rPr>
-              <w:b/>
-              <w:sz w:val="18"/>
-              <w:lang w:val="id-ID"/>
-            </w:rPr>
-            <w:t>Module</w:t>
-          </w:r>
-          <w:proofErr w:type="spellEnd"/>
         </w:p>
       </w:tc>
       <w:tc>
@@ -31070,7 +31075,21 @@
             <w:rPr>
               <w:sz w:val="18"/>
             </w:rPr>
-            <w:t xml:space="preserve"> semua lookup </w:t>
+            <w:t xml:space="preserve"> </w:t>
+          </w:r>
+          <w:proofErr w:type="spellStart"/>
+          <w:r>
+            <w:rPr>
+              <w:sz w:val="18"/>
+            </w:rPr>
+            <w:t>semua</w:t>
+          </w:r>
+          <w:proofErr w:type="spellEnd"/>
+          <w:r>
+            <w:rPr>
+              <w:sz w:val="18"/>
+            </w:rPr>
+            <w:t xml:space="preserve"> lookup </w:t>
           </w:r>
           <w:r>
             <w:rPr>
@@ -31098,7 +31117,6 @@
               <w:sz w:val="18"/>
             </w:rPr>
           </w:pPr>
-          <w:proofErr w:type="spellStart"/>
           <w:r>
             <w:rPr>
               <w:b/>
@@ -31107,7 +31125,6 @@
             </w:rPr>
             <w:t>Updated</w:t>
           </w:r>
-          <w:proofErr w:type="spellEnd"/>
           <w:r>
             <w:rPr>
               <w:b/>
@@ -31151,7 +31168,7 @@
               <w:noProof/>
               <w:sz w:val="18"/>
             </w:rPr>
-            <w:t>19 February 2024</w:t>
+            <w:t>20 May 2024</w:t>
           </w:r>
           <w:r>
             <w:rPr>
@@ -31179,7 +31196,6 @@
               <w:sz w:val="18"/>
             </w:rPr>
           </w:pPr>
-          <w:proofErr w:type="spellStart"/>
           <w:r>
             <w:rPr>
               <w:b/>
@@ -31188,7 +31204,6 @@
             </w:rPr>
             <w:t>Update</w:t>
           </w:r>
-          <w:proofErr w:type="spellEnd"/>
           <w:r>
             <w:rPr>
               <w:b/>
@@ -31228,7 +31243,7 @@
 </file>
 
 <file path=word/numbering.xml><?xml version="1.0" encoding="utf-8"?>
-<w:numbering xmlns:wpc="http://schemas.microsoft.com/office/word/2010/wordprocessingCanvas" xmlns:cx="http://schemas.microsoft.com/office/drawing/2014/chartex" xmlns:cx1="http://schemas.microsoft.com/office/drawing/2015/9/8/chartex" xmlns:cx2="http://schemas.microsoft.com/office/drawing/2015/10/21/chartex" xmlns:cx3="http://schemas.microsoft.com/office/drawing/2016/5/9/chartex" xmlns:cx4="http://schemas.microsoft.com/office/drawing/2016/5/10/chartex" xmlns:cx5="http://schemas.microsoft.com/office/drawing/2016/5/11/chartex" xmlns:cx6="http://schemas.microsoft.com/office/drawing/2016/5/12/chartex" xmlns:cx7="http://schemas.microsoft.com/office/drawing/2016/5/13/chartex" xmlns:cx8="http://schemas.microsoft.com/office/drawing/2016/5/14/chartex" xmlns:mc="http://schemas.openxmlformats.org/markup-compatibility/2006" xmlns:aink="http://schemas.microsoft.com/office/drawing/2016/ink" xmlns:am3d="http://schemas.microsoft.com/office/drawing/2017/model3d" xmlns:o="urn:schemas-microsoft-com:office:office" xmlns:oel="http://schemas.microsoft.com/office/2019/extlst" xmlns:r="http://schemas.openxmlformats.org/officeDocument/2006/relationships" xmlns:m="http://schemas.openxmlformats.org/officeDocument/2006/math" xmlns:v="urn:schemas-microsoft-com:vml" xmlns:wp14="http://schemas.microsoft.com/office/word/2010/wordprocessingDrawing" xmlns:wp="http://schemas.openxmlformats.org/drawingml/2006/wordprocessingDrawing" xmlns:w10="urn:schemas-microsoft-com:office:word" xmlns:w="http://schemas.openxmlformats.org/wordprocessingml/2006/main" xmlns:w14="http://schemas.microsoft.com/office/word/2010/wordml" xmlns:w15="http://schemas.microsoft.com/office/word/2012/wordml" xmlns:w16cex="http://schemas.microsoft.com/office/word/2018/wordml/cex" xmlns:w16cid="http://schemas.microsoft.com/office/word/2016/wordml/cid" xmlns:w16="http://schemas.microsoft.com/office/word/2018/wordml" xmlns:w16sdtdh="http://schemas.microsoft.com/office/word/2020/wordml/sdtdatahash" xmlns:w16se="http://schemas.microsoft.com/office/word/2015/wordml/symex" xmlns:wpg="http://schemas.microsoft.com/office/word/2010/wordprocessingGroup" xmlns:wpi="http://schemas.microsoft.com/office/word/2010/wordprocessingInk" xmlns:wne="http://schemas.microsoft.com/office/word/2006/wordml" xmlns:wps="http://schemas.microsoft.com/office/word/2010/wordprocessingShape" mc:Ignorable="w14 w15 w16se w16cid w16 w16cex w16sdtdh wp14">
+<w:numbering xmlns:wpc="http://schemas.microsoft.com/office/word/2010/wordprocessingCanvas" xmlns:cx="http://schemas.microsoft.com/office/drawing/2014/chartex" xmlns:cx1="http://schemas.microsoft.com/office/drawing/2015/9/8/chartex" xmlns:cx2="http://schemas.microsoft.com/office/drawing/2015/10/21/chartex" xmlns:cx3="http://schemas.microsoft.com/office/drawing/2016/5/9/chartex" xmlns:cx4="http://schemas.microsoft.com/office/drawing/2016/5/10/chartex" xmlns:cx5="http://schemas.microsoft.com/office/drawing/2016/5/11/chartex" xmlns:cx6="http://schemas.microsoft.com/office/drawing/2016/5/12/chartex" xmlns:cx7="http://schemas.microsoft.com/office/drawing/2016/5/13/chartex" xmlns:cx8="http://schemas.microsoft.com/office/drawing/2016/5/14/chartex" xmlns:mc="http://schemas.openxmlformats.org/markup-compatibility/2006" xmlns:aink="http://schemas.microsoft.com/office/drawing/2016/ink" xmlns:am3d="http://schemas.microsoft.com/office/drawing/2017/model3d" xmlns:o="urn:schemas-microsoft-com:office:office" xmlns:r="http://schemas.openxmlformats.org/officeDocument/2006/relationships" xmlns:m="http://schemas.openxmlformats.org/officeDocument/2006/math" xmlns:v="urn:schemas-microsoft-com:vml" xmlns:wp14="http://schemas.microsoft.com/office/word/2010/wordprocessingDrawing" xmlns:wp="http://schemas.openxmlformats.org/drawingml/2006/wordprocessingDrawing" xmlns:w10="urn:schemas-microsoft-com:office:word" xmlns:w="http://schemas.openxmlformats.org/wordprocessingml/2006/main" xmlns:w14="http://schemas.microsoft.com/office/word/2010/wordml" xmlns:w15="http://schemas.microsoft.com/office/word/2012/wordml" xmlns:w16cid="http://schemas.microsoft.com/office/word/2016/wordml/cid" xmlns:w16se="http://schemas.microsoft.com/office/word/2015/wordml/symex" xmlns:wpg="http://schemas.microsoft.com/office/word/2010/wordprocessingGroup" xmlns:wpi="http://schemas.microsoft.com/office/word/2010/wordprocessingInk" xmlns:wne="http://schemas.microsoft.com/office/word/2006/wordml" xmlns:wps="http://schemas.microsoft.com/office/word/2010/wordprocessingShape" mc:Ignorable="w14 w15 w16se w16cid wp14">
   <w:abstractNum w:abstractNumId="0" w15:restartNumberingAfterBreak="0">
     <w:nsid w:val="FFFFFF89"/>
     <w:multiLevelType w:val="singleLevel"/>
@@ -36215,161 +36230,161 @@
       </w:rPr>
     </w:lvl>
   </w:abstractNum>
-  <w:num w:numId="1" w16cid:durableId="2131119022">
+  <w:num w:numId="1">
     <w:abstractNumId w:val="19"/>
   </w:num>
-  <w:num w:numId="2" w16cid:durableId="7488337">
+  <w:num w:numId="2">
     <w:abstractNumId w:val="5"/>
   </w:num>
-  <w:num w:numId="3" w16cid:durableId="1174302000">
+  <w:num w:numId="3">
     <w:abstractNumId w:val="12"/>
   </w:num>
-  <w:num w:numId="4" w16cid:durableId="1357659990">
+  <w:num w:numId="4">
     <w:abstractNumId w:val="23"/>
   </w:num>
-  <w:num w:numId="5" w16cid:durableId="2017078206">
+  <w:num w:numId="5">
     <w:abstractNumId w:val="31"/>
   </w:num>
-  <w:num w:numId="6" w16cid:durableId="1342584539">
+  <w:num w:numId="6">
     <w:abstractNumId w:val="28"/>
   </w:num>
-  <w:num w:numId="7" w16cid:durableId="390075532">
+  <w:num w:numId="7">
     <w:abstractNumId w:val="0"/>
   </w:num>
-  <w:num w:numId="8" w16cid:durableId="1910455860">
+  <w:num w:numId="8">
     <w:abstractNumId w:val="32"/>
   </w:num>
-  <w:num w:numId="9" w16cid:durableId="1606689980">
+  <w:num w:numId="9">
     <w:abstractNumId w:val="19"/>
   </w:num>
-  <w:num w:numId="10" w16cid:durableId="418135292">
+  <w:num w:numId="10">
     <w:abstractNumId w:val="19"/>
   </w:num>
-  <w:num w:numId="11" w16cid:durableId="2082676310">
+  <w:num w:numId="11">
     <w:abstractNumId w:val="19"/>
   </w:num>
-  <w:num w:numId="12" w16cid:durableId="1628584813">
+  <w:num w:numId="12">
     <w:abstractNumId w:val="44"/>
   </w:num>
-  <w:num w:numId="13" w16cid:durableId="873233753">
+  <w:num w:numId="13">
     <w:abstractNumId w:val="22"/>
   </w:num>
-  <w:num w:numId="14" w16cid:durableId="67579381">
+  <w:num w:numId="14">
     <w:abstractNumId w:val="14"/>
   </w:num>
-  <w:num w:numId="15" w16cid:durableId="780805059">
+  <w:num w:numId="15">
     <w:abstractNumId w:val="7"/>
   </w:num>
-  <w:num w:numId="16" w16cid:durableId="2116711662">
+  <w:num w:numId="16">
     <w:abstractNumId w:val="37"/>
   </w:num>
-  <w:num w:numId="17" w16cid:durableId="1778479015">
+  <w:num w:numId="17">
     <w:abstractNumId w:val="20"/>
   </w:num>
-  <w:num w:numId="18" w16cid:durableId="852769935">
+  <w:num w:numId="18">
     <w:abstractNumId w:val="10"/>
   </w:num>
-  <w:num w:numId="19" w16cid:durableId="1175654851">
+  <w:num w:numId="19">
     <w:abstractNumId w:val="9"/>
   </w:num>
-  <w:num w:numId="20" w16cid:durableId="1184438247">
+  <w:num w:numId="20">
     <w:abstractNumId w:val="3"/>
   </w:num>
-  <w:num w:numId="21" w16cid:durableId="1961186895">
+  <w:num w:numId="21">
     <w:abstractNumId w:val="11"/>
   </w:num>
-  <w:num w:numId="22" w16cid:durableId="289677025">
+  <w:num w:numId="22">
     <w:abstractNumId w:val="21"/>
   </w:num>
-  <w:num w:numId="23" w16cid:durableId="776603990">
+  <w:num w:numId="23">
     <w:abstractNumId w:val="24"/>
   </w:num>
-  <w:num w:numId="24" w16cid:durableId="409740268">
+  <w:num w:numId="24">
     <w:abstractNumId w:val="26"/>
   </w:num>
-  <w:num w:numId="25" w16cid:durableId="1966693424">
+  <w:num w:numId="25">
     <w:abstractNumId w:val="37"/>
   </w:num>
-  <w:num w:numId="26" w16cid:durableId="15890718">
+  <w:num w:numId="26">
     <w:abstractNumId w:val="17"/>
   </w:num>
-  <w:num w:numId="27" w16cid:durableId="1186553124">
+  <w:num w:numId="27">
     <w:abstractNumId w:val="39"/>
   </w:num>
-  <w:num w:numId="28" w16cid:durableId="524288337">
+  <w:num w:numId="28">
     <w:abstractNumId w:val="13"/>
   </w:num>
-  <w:num w:numId="29" w16cid:durableId="1690715204">
+  <w:num w:numId="29">
     <w:abstractNumId w:val="16"/>
   </w:num>
-  <w:num w:numId="30" w16cid:durableId="59522167">
+  <w:num w:numId="30">
     <w:abstractNumId w:val="27"/>
   </w:num>
-  <w:num w:numId="31" w16cid:durableId="1582639462">
+  <w:num w:numId="31">
     <w:abstractNumId w:val="35"/>
   </w:num>
-  <w:num w:numId="32" w16cid:durableId="1992831105">
+  <w:num w:numId="32">
     <w:abstractNumId w:val="2"/>
   </w:num>
-  <w:num w:numId="33" w16cid:durableId="1781997605">
+  <w:num w:numId="33">
     <w:abstractNumId w:val="37"/>
   </w:num>
-  <w:num w:numId="34" w16cid:durableId="2113429596">
+  <w:num w:numId="34">
     <w:abstractNumId w:val="43"/>
   </w:num>
-  <w:num w:numId="35" w16cid:durableId="1496022200">
+  <w:num w:numId="35">
     <w:abstractNumId w:val="40"/>
   </w:num>
-  <w:num w:numId="36" w16cid:durableId="1630672267">
+  <w:num w:numId="36">
     <w:abstractNumId w:val="34"/>
   </w:num>
-  <w:num w:numId="37" w16cid:durableId="2093576337">
+  <w:num w:numId="37">
     <w:abstractNumId w:val="15"/>
   </w:num>
-  <w:num w:numId="38" w16cid:durableId="80028133">
+  <w:num w:numId="38">
     <w:abstractNumId w:val="4"/>
   </w:num>
-  <w:num w:numId="39" w16cid:durableId="47385116">
+  <w:num w:numId="39">
     <w:abstractNumId w:val="8"/>
   </w:num>
-  <w:num w:numId="40" w16cid:durableId="2012372804">
+  <w:num w:numId="40">
     <w:abstractNumId w:val="42"/>
   </w:num>
-  <w:num w:numId="41" w16cid:durableId="951980633">
+  <w:num w:numId="41">
     <w:abstractNumId w:val="18"/>
   </w:num>
-  <w:num w:numId="42" w16cid:durableId="914245891">
+  <w:num w:numId="42">
     <w:abstractNumId w:val="25"/>
   </w:num>
-  <w:num w:numId="43" w16cid:durableId="131408567">
+  <w:num w:numId="43">
     <w:abstractNumId w:val="1"/>
   </w:num>
-  <w:num w:numId="44" w16cid:durableId="564874621">
+  <w:num w:numId="44">
     <w:abstractNumId w:val="6"/>
   </w:num>
-  <w:num w:numId="45" w16cid:durableId="729814529">
+  <w:num w:numId="45">
     <w:abstractNumId w:val="29"/>
   </w:num>
-  <w:num w:numId="46" w16cid:durableId="123279313">
+  <w:num w:numId="46">
     <w:abstractNumId w:val="36"/>
   </w:num>
-  <w:num w:numId="47" w16cid:durableId="1808013175">
+  <w:num w:numId="47">
     <w:abstractNumId w:val="38"/>
   </w:num>
-  <w:num w:numId="48" w16cid:durableId="2051151191">
+  <w:num w:numId="48">
     <w:abstractNumId w:val="41"/>
   </w:num>
-  <w:num w:numId="49" w16cid:durableId="681006381">
+  <w:num w:numId="49">
     <w:abstractNumId w:val="33"/>
   </w:num>
-  <w:num w:numId="50" w16cid:durableId="500043259">
+  <w:num w:numId="50">
     <w:abstractNumId w:val="30"/>
   </w:num>
 </w:numbering>
 </file>
 
 <file path=word/styles.xml><?xml version="1.0" encoding="utf-8"?>
-<w:styles xmlns:mc="http://schemas.openxmlformats.org/markup-compatibility/2006" xmlns:r="http://schemas.openxmlformats.org/officeDocument/2006/relationships" xmlns:w="http://schemas.openxmlformats.org/wordprocessingml/2006/main" xmlns:w14="http://schemas.microsoft.com/office/word/2010/wordml" xmlns:w15="http://schemas.microsoft.com/office/word/2012/wordml" xmlns:w16cex="http://schemas.microsoft.com/office/word/2018/wordml/cex" xmlns:w16cid="http://schemas.microsoft.com/office/word/2016/wordml/cid" xmlns:w16="http://schemas.microsoft.com/office/word/2018/wordml" xmlns:w16sdtdh="http://schemas.microsoft.com/office/word/2020/wordml/sdtdatahash" xmlns:w16se="http://schemas.microsoft.com/office/word/2015/wordml/symex" mc:Ignorable="w14 w15 w16se w16cid w16 w16cex w16sdtdh">
+<w:styles xmlns:mc="http://schemas.openxmlformats.org/markup-compatibility/2006" xmlns:r="http://schemas.openxmlformats.org/officeDocument/2006/relationships" xmlns:w="http://schemas.openxmlformats.org/wordprocessingml/2006/main" xmlns:w14="http://schemas.microsoft.com/office/word/2010/wordml" xmlns:w15="http://schemas.microsoft.com/office/word/2012/wordml" xmlns:w16cid="http://schemas.microsoft.com/office/word/2016/wordml/cid" xmlns:w16se="http://schemas.microsoft.com/office/word/2015/wordml/symex" mc:Ignorable="w14 w15 w16se w16cid">
   <w:docDefaults>
     <w:rPrDefault>
       <w:rPr>
@@ -36385,7 +36400,7 @@
       </w:pPr>
     </w:pPrDefault>
   </w:docDefaults>
-  <w:latentStyles w:defLockedState="0" w:defUIPriority="99" w:defSemiHidden="0" w:defUnhideWhenUsed="0" w:defQFormat="0" w:count="376">
+  <w:latentStyles w:defLockedState="0" w:defUIPriority="99" w:defSemiHidden="0" w:defUnhideWhenUsed="0" w:defQFormat="0" w:count="375">
     <w:lsdException w:name="Normal" w:uiPriority="0" w:qFormat="1"/>
     <w:lsdException w:name="heading 1" w:uiPriority="9" w:qFormat="1"/>
     <w:lsdException w:name="heading 2" w:semiHidden="1" w:uiPriority="9" w:unhideWhenUsed="1" w:qFormat="1"/>
@@ -36761,7 +36776,6 @@
     <w:lsdException w:name="Smart Hyperlink" w:semiHidden="1" w:unhideWhenUsed="1"/>
     <w:lsdException w:name="Hashtag" w:semiHidden="1" w:unhideWhenUsed="1"/>
     <w:lsdException w:name="Unresolved Mention" w:semiHidden="1" w:unhideWhenUsed="1"/>
-    <w:lsdException w:name="Smart Link" w:semiHidden="1" w:unhideWhenUsed="1"/>
   </w:latentStyles>
   <w:style w:type="paragraph" w:default="1" w:styleId="Normal">
     <w:name w:val="Normal"/>
@@ -37350,7 +37364,7 @@
 </file>
 
 <file path=customXml/itemProps1.xml><?xml version="1.0" encoding="utf-8"?>
-<ds:datastoreItem xmlns:ds="http://schemas.openxmlformats.org/officeDocument/2006/customXml" ds:itemID="{B2F2D99A-2DE5-44A8-8B3C-86A3F3FB8793}">
+<ds:datastoreItem xmlns:ds="http://schemas.openxmlformats.org/officeDocument/2006/customXml" ds:itemID="{9BABF51F-C59C-4029-BDDE-E97CCF7935F7}">
   <ds:schemaRefs>
     <ds:schemaRef ds:uri="http://schemas.openxmlformats.org/officeDocument/2006/bibliography"/>
   </ds:schemaRefs>

</xml_diff>